<commit_message>
Update PL Article Rough Draft 11-26-25.docx
</commit_message>
<xml_diff>
--- a/PL Article Rough Draft 11-26-25.docx
+++ b/PL Article Rough Draft 11-26-25.docx
@@ -4165,7 +4165,28 @@
           <w:rFonts w:cstheme="minorHAnsi"/>
           <w:highlight w:val="yellow"/>
         </w:rPr>
-        <w:t>89.6%</w:t>
+        <w:t>6</w:t>
+      </w:r>
+      <w:r>
+        <w:rPr>
+          <w:rFonts w:cstheme="minorHAnsi"/>
+          <w:highlight w:val="yellow"/>
+        </w:rPr>
+        <w:t>9.</w:t>
+      </w:r>
+      <w:r>
+        <w:rPr>
+          <w:rFonts w:cstheme="minorHAnsi"/>
+          <w:highlight w:val="yellow"/>
+        </w:rPr>
+        <w:t>7</w:t>
+      </w:r>
+      <w:r>
+        <w:rPr>
+          <w:rFonts w:cstheme="minorHAnsi"/>
+          <w:highlight w:val="yellow"/>
+        </w:rPr>
+        <w:t>%</w:t>
       </w:r>
       <w:r>
         <w:rPr>
@@ -4201,41 +4222,18 @@
         </w:rPr>
         <w:t>.</w:t>
       </w:r>
-    </w:p>
-    <w:p>
-      <w:pPr>
-        <w:ind w:firstLine="720"/>
-        <w:rPr>
-          <w:rFonts w:cstheme="minorHAnsi"/>
-        </w:rPr>
-      </w:pPr>
-      <w:commentRangeStart w:id="5"/>
-      <w:r>
-        <w:rPr>
-          <w:rFonts w:cstheme="minorHAnsi"/>
-        </w:rPr>
-        <w:t xml:space="preserve">Add </w:t>
-      </w:r>
-      <w:proofErr w:type="spellStart"/>
-      <w:r>
-        <w:rPr>
-          <w:rFonts w:cstheme="minorHAnsi"/>
-        </w:rPr>
-        <w:t>Optuna</w:t>
-      </w:r>
-      <w:proofErr w:type="spellEnd"/>
-      <w:r>
-        <w:rPr>
-          <w:rFonts w:cstheme="minorHAnsi"/>
-        </w:rPr>
-        <w:t xml:space="preserve"> plots</w:t>
-      </w:r>
-      <w:commentRangeEnd w:id="5"/>
-      <w:r>
-        <w:rPr>
-          <w:rStyle w:val="CommentReference"/>
-        </w:rPr>
-        <w:commentReference w:id="5"/>
+      <w:r>
+        <w:rPr>
+          <w:rFonts w:cstheme="minorHAnsi"/>
+        </w:rPr>
+        <w:t xml:space="preserve"> This relatively low accuracy is expected for </w:t>
+      </w:r>
+      <w:r>
+        <w:rPr>
+          <w:rFonts w:cstheme="minorHAnsi"/>
+        </w:rPr>
+        <w:lastRenderedPageBreak/>
+        <w:t>such complex data. More advanced neural networks will be required to capture the relationship between sequences and protein classification.</w:t>
       </w:r>
     </w:p>
     <w:p>
@@ -4256,7 +4254,6 @@
           <w:sz w:val="40"/>
           <w:szCs w:val="40"/>
         </w:rPr>
-        <w:lastRenderedPageBreak/>
         <w:t>Pipeline 2: LSTM</w:t>
       </w:r>
     </w:p>
@@ -4641,23 +4638,17 @@
         <w:ind w:firstLine="720"/>
         <w:rPr>
           <w:rFonts w:cstheme="minorHAnsi"/>
-        </w:rPr>
-      </w:pPr>
-      <w:r>
-        <w:rPr>
-          <w:rFonts w:cstheme="minorHAnsi"/>
           <w:i/>
           <w:iCs/>
         </w:rPr>
-        <w:t xml:space="preserve">Figure </w:t>
-      </w:r>
+      </w:pPr>
       <w:r>
         <w:rPr>
           <w:rFonts w:cstheme="minorHAnsi"/>
           <w:i/>
           <w:iCs/>
         </w:rPr>
-        <w:t>7</w:t>
+        <w:t xml:space="preserve">Figure </w:t>
       </w:r>
       <w:r>
         <w:rPr>
@@ -4665,51 +4656,51 @@
           <w:i/>
           <w:iCs/>
         </w:rPr>
-        <w:t xml:space="preserve">. Training and validation accuracy of </w:t>
-      </w:r>
-      <w:proofErr w:type="spellStart"/>
+        <w:t>7</w:t>
+      </w:r>
       <w:r>
         <w:rPr>
           <w:rFonts w:cstheme="minorHAnsi"/>
           <w:i/>
           <w:iCs/>
         </w:rPr>
-        <w:t>Keras</w:t>
-      </w:r>
-      <w:proofErr w:type="spellEnd"/>
+        <w:t xml:space="preserve">. Training and validation accuracy of </w:t>
+      </w:r>
+      <w:proofErr w:type="spellStart"/>
       <w:r>
         <w:rPr>
           <w:rFonts w:cstheme="minorHAnsi"/>
           <w:i/>
           <w:iCs/>
         </w:rPr>
-        <w:t xml:space="preserve"> </w:t>
-      </w:r>
-      <w:proofErr w:type="spellStart"/>
+        <w:t>Keras</w:t>
+      </w:r>
+      <w:proofErr w:type="spellEnd"/>
       <w:r>
         <w:rPr>
           <w:rFonts w:cstheme="minorHAnsi"/>
           <w:i/>
           <w:iCs/>
         </w:rPr>
-        <w:t>BiLSTM</w:t>
-      </w:r>
-      <w:proofErr w:type="spellEnd"/>
+        <w:t xml:space="preserve"> </w:t>
+      </w:r>
+      <w:proofErr w:type="spellStart"/>
       <w:r>
         <w:rPr>
           <w:rFonts w:cstheme="minorHAnsi"/>
           <w:i/>
           <w:iCs/>
         </w:rPr>
-        <w:t xml:space="preserve"> </w:t>
-      </w:r>
+        <w:t>BiLSTM</w:t>
+      </w:r>
+      <w:proofErr w:type="spellEnd"/>
       <w:r>
         <w:rPr>
           <w:rFonts w:cstheme="minorHAnsi"/>
           <w:i/>
           <w:iCs/>
         </w:rPr>
-        <w:t xml:space="preserve">model over </w:t>
+        <w:t xml:space="preserve"> </w:t>
       </w:r>
       <w:r>
         <w:rPr>
@@ -4717,7 +4708,7 @@
           <w:i/>
           <w:iCs/>
         </w:rPr>
-        <w:t xml:space="preserve">50 </w:t>
+        <w:t xml:space="preserve">model over </w:t>
       </w:r>
       <w:r>
         <w:rPr>
@@ -4725,7 +4716,51 @@
           <w:i/>
           <w:iCs/>
         </w:rPr>
+        <w:t xml:space="preserve">50 </w:t>
+      </w:r>
+      <w:r>
+        <w:rPr>
+          <w:rFonts w:cstheme="minorHAnsi"/>
+          <w:i/>
+          <w:iCs/>
+        </w:rPr>
         <w:t>epochs.</w:t>
+      </w:r>
+    </w:p>
+    <w:p>
+      <w:pPr>
+        <w:ind w:firstLine="720"/>
+        <w:rPr>
+          <w:rFonts w:cstheme="minorHAnsi"/>
+        </w:rPr>
+      </w:pPr>
+      <w:commentRangeStart w:id="5"/>
+      <w:r>
+        <w:rPr>
+          <w:rFonts w:cstheme="minorHAnsi"/>
+        </w:rPr>
+        <w:t xml:space="preserve">Add </w:t>
+      </w:r>
+      <w:proofErr w:type="spellStart"/>
+      <w:r>
+        <w:rPr>
+          <w:rFonts w:cstheme="minorHAnsi"/>
+        </w:rPr>
+        <w:t>Optuna</w:t>
+      </w:r>
+      <w:proofErr w:type="spellEnd"/>
+      <w:r>
+        <w:rPr>
+          <w:rFonts w:cstheme="minorHAnsi"/>
+        </w:rPr>
+        <w:t xml:space="preserve"> plots</w:t>
+      </w:r>
+      <w:commentRangeEnd w:id="5"/>
+      <w:r>
+        <w:rPr>
+          <w:rStyle w:val="CommentReference"/>
+        </w:rPr>
+        <w:commentReference w:id="5"/>
       </w:r>
     </w:p>
     <w:p>
@@ -4774,7 +4809,14 @@
         <w:rPr>
           <w:rFonts w:cstheme="minorHAnsi"/>
         </w:rPr>
-        <w:t>, etc.) offer a powerful alternative to training models from scratch. These models generate high-dimensional embeddings that capture structural, evolutionary, and biochemical relationships learned from millions of sequences.</w:t>
+        <w:t xml:space="preserve">, etc.) offer a powerful alternative to training models from scratch. These models generate high-dimensional embeddings that capture </w:t>
+      </w:r>
+      <w:r>
+        <w:rPr>
+          <w:rFonts w:cstheme="minorHAnsi"/>
+        </w:rPr>
+        <w:lastRenderedPageBreak/>
+        <w:t>structural, evolutionary, and biochemical relationships learned from millions of sequences.</w:t>
       </w:r>
       <w:r>
         <w:rPr>
@@ -4794,7 +4836,6 @@
         <w:rPr>
           <w:rFonts w:cstheme="minorHAnsi"/>
         </w:rPr>
-        <w:lastRenderedPageBreak/>
         <w:t>In this approach, we used LLM-based embeddings as fixed features for downstream classification. Instead of training a deep model from scratch, sequences were passed through a pre-trained model (</w:t>
       </w:r>
       <w:r>
@@ -5066,6 +5107,7 @@
         <w:rPr>
           <w:rFonts w:cstheme="minorHAnsi"/>
         </w:rPr>
+        <w:lastRenderedPageBreak/>
         <w:t xml:space="preserve">This project highlights how different </w:t>
       </w:r>
       <w:r>
@@ -5092,7 +5134,6 @@
         <w:rPr>
           <w:rFonts w:cstheme="minorHAnsi"/>
         </w:rPr>
-        <w:lastRenderedPageBreak/>
         <w:t>By</w:t>
       </w:r>
       <w:r>
@@ -5319,7 +5360,6 @@
           <w:sz w:val="40"/>
           <w:szCs w:val="40"/>
         </w:rPr>
-        <w:lastRenderedPageBreak/>
         <w:t>Appendix</w:t>
       </w:r>
     </w:p>
@@ -6679,6 +6719,7 @@
                 <w:i/>
                 <w:iCs/>
               </w:rPr>
+              <w:lastRenderedPageBreak/>
               <w:t>densityMatthews</w:t>
             </w:r>
             <w:proofErr w:type="spellEnd"/>
@@ -6902,7 +6943,6 @@
           <w:i/>
           <w:iCs/>
         </w:rPr>
-        <w:lastRenderedPageBreak/>
         <w:t>Appendix 2. Column names and descriptions for metadata portion of dataset.</w:t>
       </w:r>
     </w:p>
@@ -6928,15 +6968,7 @@
           <w:b/>
           <w:bCs/>
         </w:rPr>
-        <w:t xml:space="preserve"> </w:t>
-      </w:r>
-      <w:r>
-        <w:rPr>
-          <w:rFonts w:cstheme="minorHAnsi"/>
-          <w:b/>
-          <w:bCs/>
-        </w:rPr>
-        <w:t>(x rows x y columns)</w:t>
+        <w:t xml:space="preserve"> (x rows x y columns)</w:t>
       </w:r>
     </w:p>
     <w:tbl>
@@ -7716,6 +7748,7 @@
                 <w:b/>
                 <w:bCs/>
               </w:rPr>
+              <w:lastRenderedPageBreak/>
               <w:t>Transport Protein</w:t>
             </w:r>
           </w:p>
@@ -7810,7 +7843,6 @@
                 <w:b/>
                 <w:bCs/>
               </w:rPr>
-              <w:lastRenderedPageBreak/>
               <w:t>Signaling Protein</w:t>
             </w:r>
           </w:p>
@@ -10749,6 +10781,7 @@
               </w:rPr>
             </w:pPr>
             <w:r>
+              <w:lastRenderedPageBreak/>
               <w:t>batch_normalization_3</w:t>
             </w:r>
           </w:p>
@@ -11250,7 +11283,6 @@
               </w:rPr>
             </w:pPr>
             <w:r>
-              <w:lastRenderedPageBreak/>
               <w:t>batch_normalization_5</w:t>
             </w:r>
           </w:p>
@@ -11782,7 +11814,7 @@
   <w15:commentEx w15:paraId="35A62B39" w15:done="0"/>
   <w15:commentEx w15:paraId="4553FCB5" w15:done="0"/>
   <w15:commentEx w15:paraId="1FF0C482" w15:done="0"/>
-  <w15:commentEx w15:paraId="6AD6E371" w15:done="0"/>
+  <w15:commentEx w15:paraId="35C8BF84" w15:done="0"/>
   <w15:commentEx w15:paraId="2E3004E7" w15:done="0"/>
   <w15:commentEx w15:paraId="59773FBB" w15:done="0"/>
 </w15:commentsEx>
@@ -11808,7 +11840,7 @@
   <w16cid:commentId w16cid:paraId="35A62B39" w16cid:durableId="7629C5C7"/>
   <w16cid:commentId w16cid:paraId="4553FCB5" w16cid:durableId="439795F4"/>
   <w16cid:commentId w16cid:paraId="1FF0C482" w16cid:durableId="7C32D6DB"/>
-  <w16cid:commentId w16cid:paraId="6AD6E371" w16cid:durableId="484FEE73"/>
+  <w16cid:commentId w16cid:paraId="35C8BF84" w16cid:durableId="484FEE73"/>
   <w16cid:commentId w16cid:paraId="2E3004E7" w16cid:durableId="10A47543"/>
   <w16cid:commentId w16cid:paraId="59773FBB" w16cid:durableId="7763188E"/>
 </w16cid:commentsIds>
@@ -12751,6 +12783,7 @@
   <w:style w:type="character" w:default="1" w:styleId="DefaultParagraphFont">
     <w:name w:val="Default Paragraph Font"/>
     <w:uiPriority w:val="1"/>
+    <w:semiHidden/>
     <w:unhideWhenUsed/>
   </w:style>
   <w:style w:type="table" w:default="1" w:styleId="TableNormal">

</xml_diff>